<commit_message>
11/11/2021 win ABI hw3
</commit_message>
<xml_diff>
--- a/BDM/hw/hw2/Assignment II.docx
+++ b/BDM/hw/hw2/Assignment II.docx
@@ -207,14 +207,12 @@
                 <w:rFonts w:ascii="Times New Roman" w:hAnsi="Times New Roman" w:cs="Times New Roman"/>
               </w:rPr>
             </w:pPr>
-            <w:proofErr w:type="spellStart"/>
             <w:r>
               <w:rPr>
                 <w:rFonts w:ascii="Times New Roman" w:hAnsi="Times New Roman" w:cs="Times New Roman"/>
               </w:rPr>
               <w:t>emp_num</w:t>
             </w:r>
-            <w:proofErr w:type="spellEnd"/>
           </w:p>
         </w:tc>
       </w:tr>
@@ -247,14 +245,12 @@
                 <w:rFonts w:ascii="Times New Roman" w:hAnsi="Times New Roman" w:cs="Times New Roman"/>
               </w:rPr>
             </w:pPr>
-            <w:proofErr w:type="spellStart"/>
             <w:r>
               <w:rPr>
                 <w:rFonts w:ascii="Times New Roman" w:hAnsi="Times New Roman" w:cs="Times New Roman"/>
               </w:rPr>
               <w:t>emp_num</w:t>
             </w:r>
-            <w:proofErr w:type="spellEnd"/>
           </w:p>
         </w:tc>
       </w:tr>
@@ -287,14 +283,12 @@
                 <w:rFonts w:ascii="Times New Roman" w:hAnsi="Times New Roman" w:cs="Times New Roman"/>
               </w:rPr>
             </w:pPr>
-            <w:proofErr w:type="spellStart"/>
             <w:r>
               <w:rPr>
                 <w:rFonts w:ascii="Times New Roman" w:hAnsi="Times New Roman" w:cs="Times New Roman"/>
               </w:rPr>
               <w:t>cus_code</w:t>
             </w:r>
-            <w:proofErr w:type="spellEnd"/>
           </w:p>
         </w:tc>
       </w:tr>
@@ -363,7 +357,6 @@
                 <w:rFonts w:ascii="Times New Roman" w:hAnsi="Times New Roman" w:cs="Times New Roman"/>
               </w:rPr>
             </w:pPr>
-            <w:proofErr w:type="spellStart"/>
             <w:r>
               <w:rPr>
                 <w:rFonts w:ascii="Times New Roman" w:hAnsi="Times New Roman" w:cs="Times New Roman"/>
@@ -376,21 +369,12 @@
               </w:rPr>
               <w:t>har_trip</w:t>
             </w:r>
-            <w:proofErr w:type="spellEnd"/>
-            <w:r>
-              <w:rPr>
-                <w:rFonts w:ascii="Times New Roman" w:hAnsi="Times New Roman" w:cs="Times New Roman"/>
-              </w:rPr>
-              <w:t xml:space="preserve"> + </w:t>
-            </w:r>
-            <w:proofErr w:type="spellStart"/>
-            <w:r>
-              <w:rPr>
-                <w:rFonts w:ascii="Times New Roman" w:hAnsi="Times New Roman" w:cs="Times New Roman"/>
-              </w:rPr>
-              <w:t>char_date</w:t>
-            </w:r>
-            <w:proofErr w:type="spellEnd"/>
+            <w:r>
+              <w:rPr>
+                <w:rFonts w:ascii="Times New Roman" w:hAnsi="Times New Roman" w:cs="Times New Roman"/>
+              </w:rPr>
+              <w:t xml:space="preserve"> + char_date</w:t>
+            </w:r>
           </w:p>
         </w:tc>
       </w:tr>
@@ -465,16 +449,8 @@
               <w:rPr>
                 <w:rFonts w:ascii="Times New Roman" w:hAnsi="Times New Roman" w:cs="Times New Roman"/>
               </w:rPr>
-              <w:t xml:space="preserve">mod_code + </w:t>
-            </w:r>
-            <w:proofErr w:type="spellStart"/>
-            <w:r>
-              <w:rPr>
-                <w:rFonts w:ascii="Times New Roman" w:hAnsi="Times New Roman" w:cs="Times New Roman"/>
-              </w:rPr>
-              <w:t>mod_name</w:t>
-            </w:r>
-            <w:proofErr w:type="spellEnd"/>
+              <w:t>mod_code + mod_name</w:t>
+            </w:r>
           </w:p>
         </w:tc>
       </w:tr>
@@ -507,28 +483,12 @@
                 <w:rFonts w:ascii="Times New Roman" w:hAnsi="Times New Roman" w:cs="Times New Roman"/>
               </w:rPr>
             </w:pPr>
-            <w:proofErr w:type="spellStart"/>
-            <w:r>
-              <w:rPr>
-                <w:rFonts w:ascii="Times New Roman" w:hAnsi="Times New Roman" w:cs="Times New Roman"/>
-              </w:rPr>
-              <w:t>emp_num</w:t>
-            </w:r>
-            <w:proofErr w:type="spellEnd"/>
-            <w:r>
-              <w:rPr>
-                <w:rFonts w:ascii="Times New Roman" w:hAnsi="Times New Roman" w:cs="Times New Roman"/>
-              </w:rPr>
-              <w:t xml:space="preserve"> + </w:t>
-            </w:r>
-            <w:proofErr w:type="spellStart"/>
-            <w:r>
-              <w:rPr>
-                <w:rFonts w:ascii="Times New Roman" w:hAnsi="Times New Roman" w:cs="Times New Roman"/>
-              </w:rPr>
-              <w:t>pil_license</w:t>
-            </w:r>
-            <w:proofErr w:type="spellEnd"/>
+            <w:r>
+              <w:rPr>
+                <w:rFonts w:ascii="Times New Roman" w:hAnsi="Times New Roman" w:cs="Times New Roman"/>
+              </w:rPr>
+              <w:t>emp_num + pil_license</w:t>
+            </w:r>
           </w:p>
         </w:tc>
       </w:tr>
@@ -561,28 +521,12 @@
                 <w:rFonts w:ascii="Times New Roman" w:hAnsi="Times New Roman" w:cs="Times New Roman"/>
               </w:rPr>
             </w:pPr>
-            <w:proofErr w:type="spellStart"/>
-            <w:r>
-              <w:rPr>
-                <w:rFonts w:ascii="Times New Roman" w:hAnsi="Times New Roman" w:cs="Times New Roman"/>
-              </w:rPr>
-              <w:t>emp_num</w:t>
-            </w:r>
-            <w:proofErr w:type="spellEnd"/>
-            <w:r>
-              <w:rPr>
-                <w:rFonts w:ascii="Times New Roman" w:hAnsi="Times New Roman" w:cs="Times New Roman"/>
-              </w:rPr>
-              <w:t xml:space="preserve"> + </w:t>
-            </w:r>
-            <w:proofErr w:type="spellStart"/>
-            <w:r>
-              <w:rPr>
-                <w:rFonts w:ascii="Times New Roman" w:hAnsi="Times New Roman" w:cs="Times New Roman"/>
-              </w:rPr>
-              <w:t>emp_lname</w:t>
-            </w:r>
-            <w:proofErr w:type="spellEnd"/>
+            <w:r>
+              <w:rPr>
+                <w:rFonts w:ascii="Times New Roman" w:hAnsi="Times New Roman" w:cs="Times New Roman"/>
+              </w:rPr>
+              <w:t>emp_num + emp_lname</w:t>
+            </w:r>
           </w:p>
         </w:tc>
       </w:tr>
@@ -615,28 +559,12 @@
                 <w:rFonts w:ascii="Times New Roman" w:hAnsi="Times New Roman" w:cs="Times New Roman"/>
               </w:rPr>
             </w:pPr>
-            <w:proofErr w:type="spellStart"/>
-            <w:r>
-              <w:rPr>
-                <w:rFonts w:ascii="Times New Roman" w:hAnsi="Times New Roman" w:cs="Times New Roman"/>
-              </w:rPr>
-              <w:t>cus_num</w:t>
-            </w:r>
-            <w:proofErr w:type="spellEnd"/>
-            <w:r>
-              <w:rPr>
-                <w:rFonts w:ascii="Times New Roman" w:hAnsi="Times New Roman" w:cs="Times New Roman"/>
-              </w:rPr>
-              <w:t xml:space="preserve"> + </w:t>
-            </w:r>
-            <w:proofErr w:type="spellStart"/>
-            <w:r>
-              <w:rPr>
-                <w:rFonts w:ascii="Times New Roman" w:hAnsi="Times New Roman" w:cs="Times New Roman"/>
-              </w:rPr>
-              <w:t>cus_lname</w:t>
-            </w:r>
-            <w:proofErr w:type="spellEnd"/>
+            <w:r>
+              <w:rPr>
+                <w:rFonts w:ascii="Times New Roman" w:hAnsi="Times New Roman" w:cs="Times New Roman"/>
+              </w:rPr>
+              <w:t>cus_num + cus_lname</w:t>
+            </w:r>
           </w:p>
         </w:tc>
       </w:tr>
@@ -855,37 +783,8 @@
               <w:rPr>
                 <w:rFonts w:ascii="Times New Roman" w:hAnsi="Times New Roman" w:cs="Times New Roman"/>
               </w:rPr>
-              <w:t xml:space="preserve"> </w:t>
-            </w:r>
-            <w:proofErr w:type="spellStart"/>
-            <w:r>
-              <w:rPr>
-                <w:rFonts w:ascii="Times New Roman" w:hAnsi="Times New Roman" w:cs="Times New Roman"/>
-              </w:rPr>
-              <w:t>emp_lname</w:t>
-            </w:r>
-            <w:proofErr w:type="spellEnd"/>
-            <w:r>
-              <w:rPr>
-                <w:rFonts w:ascii="Times New Roman" w:hAnsi="Times New Roman" w:cs="Times New Roman"/>
-              </w:rPr>
-              <w:t xml:space="preserve"> + </w:t>
-            </w:r>
-            <w:proofErr w:type="spellStart"/>
-            <w:r>
-              <w:rPr>
-                <w:rFonts w:ascii="Times New Roman" w:hAnsi="Times New Roman" w:cs="Times New Roman"/>
-              </w:rPr>
-              <w:t>emp_fname</w:t>
-            </w:r>
-            <w:proofErr w:type="spellEnd"/>
-            <w:r>
-              <w:rPr>
-                <w:rFonts w:ascii="Times New Roman" w:hAnsi="Times New Roman" w:cs="Times New Roman"/>
-              </w:rPr>
-              <w:t xml:space="preserve"> + </w:t>
-            </w:r>
-            <w:proofErr w:type="spellStart"/>
+              <w:t xml:space="preserve"> emp_lname + emp_fname + </w:t>
+            </w:r>
             <w:r>
               <w:rPr>
                 <w:rFonts w:ascii="Times New Roman" w:hAnsi="Times New Roman" w:cs="Times New Roman" w:hint="eastAsia"/>
@@ -896,14 +795,7 @@
               <w:rPr>
                 <w:rFonts w:ascii="Times New Roman" w:hAnsi="Times New Roman" w:cs="Times New Roman"/>
               </w:rPr>
-              <w:t>_dob</w:t>
-            </w:r>
-            <w:proofErr w:type="spellEnd"/>
-            <w:r>
-              <w:rPr>
-                <w:rFonts w:ascii="Times New Roman" w:hAnsi="Times New Roman" w:cs="Times New Roman"/>
-              </w:rPr>
-              <w:t xml:space="preserve"> will do but still have chance not.</w:t>
+              <w:t>_dob will do but still have chance not.</w:t>
             </w:r>
           </w:p>
         </w:tc>
@@ -937,14 +829,12 @@
                 <w:rFonts w:ascii="Times New Roman" w:hAnsi="Times New Roman" w:cs="Times New Roman"/>
               </w:rPr>
             </w:pPr>
-            <w:proofErr w:type="spellStart"/>
             <w:r>
               <w:rPr>
                 <w:rFonts w:ascii="Times New Roman" w:hAnsi="Times New Roman" w:cs="Times New Roman"/>
               </w:rPr>
               <w:t>cus_phone</w:t>
             </w:r>
-            <w:proofErr w:type="spellEnd"/>
           </w:p>
         </w:tc>
       </w:tr>
@@ -1001,29 +891,25 @@
                 <w:rFonts w:ascii="Times New Roman" w:hAnsi="Times New Roman" w:cs="Times New Roman"/>
               </w:rPr>
             </w:pPr>
-            <w:proofErr w:type="spellStart"/>
             <w:r>
               <w:rPr>
                 <w:rFonts w:ascii="Times New Roman" w:hAnsi="Times New Roman" w:cs="Times New Roman"/>
               </w:rPr>
               <w:t>char_pilot</w:t>
             </w:r>
-            <w:proofErr w:type="spellEnd"/>
-          </w:p>
-          <w:p>
-            <w:pPr>
-              <w:rPr>
-                <w:rFonts w:ascii="Times New Roman" w:hAnsi="Times New Roman" w:cs="Times New Roman"/>
-              </w:rPr>
-            </w:pPr>
-            <w:proofErr w:type="spellStart"/>
+          </w:p>
+          <w:p>
+            <w:pPr>
+              <w:rPr>
+                <w:rFonts w:ascii="Times New Roman" w:hAnsi="Times New Roman" w:cs="Times New Roman"/>
+              </w:rPr>
+            </w:pPr>
             <w:r>
               <w:rPr>
                 <w:rFonts w:ascii="Times New Roman" w:hAnsi="Times New Roman" w:cs="Times New Roman"/>
               </w:rPr>
               <w:t>char_copilot</w:t>
             </w:r>
-            <w:proofErr w:type="spellEnd"/>
           </w:p>
           <w:p>
             <w:pPr>
@@ -1044,14 +930,12 @@
                 <w:rFonts w:ascii="Times New Roman" w:hAnsi="Times New Roman" w:cs="Times New Roman"/>
               </w:rPr>
             </w:pPr>
-            <w:proofErr w:type="spellStart"/>
             <w:r>
               <w:rPr>
                 <w:rFonts w:ascii="Times New Roman" w:hAnsi="Times New Roman" w:cs="Times New Roman"/>
               </w:rPr>
               <w:t>cus_code</w:t>
             </w:r>
-            <w:proofErr w:type="spellEnd"/>
           </w:p>
         </w:tc>
       </w:tr>
@@ -1172,14 +1056,12 @@
                 <w:rFonts w:ascii="Times New Roman" w:hAnsi="Times New Roman" w:cs="Times New Roman"/>
               </w:rPr>
             </w:pPr>
-            <w:proofErr w:type="spellStart"/>
             <w:r>
               <w:rPr>
                 <w:rFonts w:ascii="Times New Roman" w:hAnsi="Times New Roman" w:cs="Times New Roman"/>
               </w:rPr>
               <w:t>emp_num</w:t>
             </w:r>
-            <w:proofErr w:type="spellEnd"/>
           </w:p>
         </w:tc>
       </w:tr>
@@ -1288,19 +1170,11 @@
         </w:rPr>
         <w:t>Secondary Key is the key that has not been selected to be the primary key. However, it is considered a candidate key for the primary key. </w:t>
       </w:r>
-      <w:proofErr w:type="gramStart"/>
-      <w:r>
-        <w:rPr>
-          <w:rFonts w:ascii="Times New Roman" w:hAnsi="Times New Roman" w:cs="Times New Roman"/>
-        </w:rPr>
-        <w:t>So</w:t>
-      </w:r>
-      <w:proofErr w:type="gramEnd"/>
-      <w:r>
-        <w:rPr>
-          <w:rFonts w:ascii="Times New Roman" w:hAnsi="Times New Roman" w:cs="Times New Roman"/>
-        </w:rPr>
-        <w:t xml:space="preserve"> it should be the same answer with (c).</w:t>
+      <w:r>
+        <w:rPr>
+          <w:rFonts w:ascii="Times New Roman" w:hAnsi="Times New Roman" w:cs="Times New Roman"/>
+        </w:rPr>
+        <w:t>So it should be the same answer with (c).</w:t>
       </w:r>
     </w:p>
     <w:p>
@@ -1374,7 +1248,7 @@
                     </pic:cNvPicPr>
                   </pic:nvPicPr>
                   <pic:blipFill>
-                    <a:blip r:embed="rId4" cstate="print">
+                    <a:blip r:embed="rId6" cstate="print">
                       <a:extLst>
                         <a:ext uri="{28A0092B-C50C-407E-A947-70E740481C1C}">
                           <a14:useLocalDpi xmlns:a14="http://schemas.microsoft.com/office/drawing/2010/main" val="0"/>
@@ -1449,7 +1323,7 @@
                     </pic:cNvPicPr>
                   </pic:nvPicPr>
                   <pic:blipFill>
-                    <a:blip r:embed="rId5" cstate="print">
+                    <a:blip r:embed="rId7" cstate="print">
                       <a:extLst>
                         <a:ext uri="{28A0092B-C50C-407E-A947-70E740481C1C}">
                           <a14:useLocalDpi xmlns:a14="http://schemas.microsoft.com/office/drawing/2010/main" val="0"/>
@@ -1534,7 +1408,7 @@
                     </pic:cNvPicPr>
                   </pic:nvPicPr>
                   <pic:blipFill rotWithShape="1">
-                    <a:blip r:embed="rId6" cstate="print">
+                    <a:blip r:embed="rId8" cstate="print">
                       <a:extLst>
                         <a:ext uri="{28A0092B-C50C-407E-A947-70E740481C1C}">
                           <a14:useLocalDpi xmlns:a14="http://schemas.microsoft.com/office/drawing/2010/main" val="0"/>
@@ -1613,7 +1487,7 @@
                     </pic:cNvPicPr>
                   </pic:nvPicPr>
                   <pic:blipFill rotWithShape="1">
-                    <a:blip r:embed="rId6" cstate="print">
+                    <a:blip r:embed="rId8" cstate="print">
                       <a:extLst>
                         <a:ext uri="{28A0092B-C50C-407E-A947-70E740481C1C}">
                           <a14:useLocalDpi xmlns:a14="http://schemas.microsoft.com/office/drawing/2010/main" val="0"/>
@@ -1656,6 +1530,25 @@
       </w:pPr>
       <w:r>
         <w:rPr>
+          <w:rFonts w:ascii="Times New Roman" w:hAnsi="Times New Roman" w:cs="Times New Roman" w:hint="eastAsia"/>
+        </w:rPr>
+        <w:t>(</w:t>
+      </w:r>
+      <w:r>
+        <w:rPr>
+          <w:rFonts w:ascii="Times New Roman" w:hAnsi="Times New Roman" w:cs="Times New Roman"/>
+        </w:rPr>
+        <w:t>F) the table in (D) exclude two orange line</w:t>
+      </w:r>
+    </w:p>
+    <w:p>
+      <w:pPr>
+        <w:rPr>
+          <w:rFonts w:ascii="Times New Roman" w:hAnsi="Times New Roman" w:cs="Times New Roman"/>
+        </w:rPr>
+      </w:pPr>
+      <w:r>
+        <w:rPr>
           <w:rFonts w:ascii="Times New Roman" w:hAnsi="Times New Roman" w:cs="Times New Roman"/>
         </w:rPr>
         <w:t>Question2</w:t>
@@ -1690,7 +1583,7 @@
                     </pic:cNvPicPr>
                   </pic:nvPicPr>
                   <pic:blipFill>
-                    <a:blip r:embed="rId7" cstate="print">
+                    <a:blip r:embed="rId9" cstate="print">
                       <a:extLst>
                         <a:ext uri="{28A0092B-C50C-407E-A947-70E740481C1C}">
                           <a14:useLocalDpi xmlns:a14="http://schemas.microsoft.com/office/drawing/2010/main" val="0"/>
@@ -1739,16 +1632,237 @@
         <w:rPr>
           <w:rFonts w:ascii="Times New Roman" w:hAnsi="Times New Roman" w:cs="Times New Roman"/>
         </w:rPr>
+        <w:t>Question3</w:t>
+      </w:r>
+    </w:p>
+    <w:p>
+      <w:pPr>
+        <w:rPr>
+          <w:rFonts w:ascii="Times New Roman" w:hAnsi="Times New Roman" w:cs="Times New Roman"/>
+        </w:rPr>
+      </w:pPr>
+      <w:r>
+        <w:rPr>
+          <w:rFonts w:ascii="Times New Roman" w:hAnsi="Times New Roman" w:cs="Times New Roman"/>
+          <w:noProof/>
+        </w:rPr>
+        <w:drawing>
+          <wp:inline distT="0" distB="0" distL="0" distR="0" wp14:anchorId="2C16B958" wp14:editId="74DB4F92">
+            <wp:extent cx="4143375" cy="4448175"/>
+            <wp:effectExtent l="0" t="0" r="9525" b="9525"/>
+            <wp:docPr id="6" name="Picture 6"/>
+            <wp:cNvGraphicFramePr>
+              <a:graphicFrameLocks xmlns:a="http://schemas.openxmlformats.org/drawingml/2006/main" noChangeAspect="1"/>
+            </wp:cNvGraphicFramePr>
+            <a:graphic xmlns:a="http://schemas.openxmlformats.org/drawingml/2006/main">
+              <a:graphicData uri="http://schemas.openxmlformats.org/drawingml/2006/picture">
+                <pic:pic xmlns:pic="http://schemas.openxmlformats.org/drawingml/2006/picture">
+                  <pic:nvPicPr>
+                    <pic:cNvPr id="0" name="Picture 1"/>
+                    <pic:cNvPicPr>
+                      <a:picLocks noChangeAspect="1" noChangeArrowheads="1"/>
+                    </pic:cNvPicPr>
+                  </pic:nvPicPr>
+                  <pic:blipFill rotWithShape="1">
+                    <a:blip r:embed="rId10" cstate="print">
+                      <a:extLst>
+                        <a:ext uri="{28A0092B-C50C-407E-A947-70E740481C1C}">
+                          <a14:useLocalDpi xmlns:a14="http://schemas.microsoft.com/office/drawing/2010/main" val="0"/>
+                        </a:ext>
+                      </a:extLst>
+                    </a:blip>
+                    <a:srcRect r="30176"/>
+                    <a:stretch/>
+                  </pic:blipFill>
+                  <pic:spPr bwMode="auto">
+                    <a:xfrm rot="5400000">
+                      <a:off x="0" y="0"/>
+                      <a:ext cx="4143375" cy="4448175"/>
+                    </a:xfrm>
+                    <a:prstGeom prst="rect">
+                      <a:avLst/>
+                    </a:prstGeom>
+                    <a:noFill/>
+                    <a:ln>
+                      <a:noFill/>
+                    </a:ln>
+                    <a:extLst>
+                      <a:ext uri="{53640926-AAD7-44D8-BBD7-CCE9431645EC}">
+                        <a14:shadowObscured xmlns:a14="http://schemas.microsoft.com/office/drawing/2010/main"/>
+                      </a:ext>
+                    </a:extLst>
+                  </pic:spPr>
+                </pic:pic>
+              </a:graphicData>
+            </a:graphic>
+          </wp:inline>
+        </w:drawing>
+      </w:r>
+      <w:r>
+        <w:rPr>
+          <w:rFonts w:ascii="Times New Roman" w:hAnsi="Times New Roman" w:cs="Times New Roman"/>
+        </w:rPr>
+        <w:t>\</w:t>
+      </w:r>
+    </w:p>
+    <w:p>
+      <w:pPr>
+        <w:rPr>
+          <w:rFonts w:ascii="Times New Roman" w:hAnsi="Times New Roman" w:cs="Times New Roman"/>
+        </w:rPr>
+      </w:pPr>
+    </w:p>
+    <w:p>
+      <w:pPr>
+        <w:rPr>
+          <w:rFonts w:ascii="Times New Roman" w:hAnsi="Times New Roman" w:cs="Times New Roman"/>
+        </w:rPr>
+      </w:pPr>
+    </w:p>
+    <w:p>
+      <w:pPr>
+        <w:rPr>
+          <w:rFonts w:ascii="Times New Roman" w:hAnsi="Times New Roman" w:cs="Times New Roman"/>
+        </w:rPr>
+      </w:pPr>
+    </w:p>
+    <w:p>
+      <w:pPr>
+        <w:rPr>
+          <w:rFonts w:ascii="Times New Roman" w:hAnsi="Times New Roman" w:cs="Times New Roman"/>
+        </w:rPr>
+      </w:pPr>
+    </w:p>
+    <w:p>
+      <w:pPr>
+        <w:rPr>
+          <w:rFonts w:ascii="Times New Roman" w:hAnsi="Times New Roman" w:cs="Times New Roman"/>
+        </w:rPr>
+      </w:pPr>
+    </w:p>
+    <w:p>
+      <w:pPr>
+        <w:rPr>
+          <w:rFonts w:ascii="Times New Roman" w:hAnsi="Times New Roman" w:cs="Times New Roman"/>
+        </w:rPr>
+      </w:pPr>
+    </w:p>
+    <w:p>
+      <w:pPr>
+        <w:rPr>
+          <w:rFonts w:ascii="Times New Roman" w:hAnsi="Times New Roman" w:cs="Times New Roman"/>
+        </w:rPr>
+      </w:pPr>
+    </w:p>
+    <w:p>
+      <w:pPr>
+        <w:rPr>
+          <w:rFonts w:ascii="Times New Roman" w:hAnsi="Times New Roman" w:cs="Times New Roman"/>
+        </w:rPr>
+      </w:pPr>
+    </w:p>
+    <w:p>
+      <w:pPr>
+        <w:rPr>
+          <w:rFonts w:ascii="Times New Roman" w:hAnsi="Times New Roman" w:cs="Times New Roman"/>
+        </w:rPr>
+      </w:pPr>
+    </w:p>
+    <w:p>
+      <w:pPr>
+        <w:rPr>
+          <w:rFonts w:ascii="Times New Roman" w:hAnsi="Times New Roman" w:cs="Times New Roman"/>
+        </w:rPr>
+      </w:pPr>
+    </w:p>
+    <w:p>
+      <w:pPr>
+        <w:rPr>
+          <w:rFonts w:ascii="Times New Roman" w:hAnsi="Times New Roman" w:cs="Times New Roman"/>
+        </w:rPr>
+      </w:pPr>
+    </w:p>
+    <w:p>
+      <w:pPr>
+        <w:rPr>
+          <w:rFonts w:ascii="Times New Roman" w:hAnsi="Times New Roman" w:cs="Times New Roman"/>
+        </w:rPr>
+      </w:pPr>
+    </w:p>
+    <w:p>
+      <w:pPr>
+        <w:rPr>
+          <w:rFonts w:ascii="Times New Roman" w:hAnsi="Times New Roman" w:cs="Times New Roman"/>
+        </w:rPr>
+      </w:pPr>
+      <w:r>
+        <w:rPr>
+          <w:rFonts w:ascii="Times New Roman" w:hAnsi="Times New Roman" w:cs="Times New Roman"/>
+        </w:rPr>
         <w:lastRenderedPageBreak/>
-        <w:t>Question3</w:t>
-      </w:r>
-    </w:p>
-    <w:p>
-      <w:pPr>
-        <w:rPr>
-          <w:rFonts w:ascii="Times New Roman" w:hAnsi="Times New Roman" w:cs="Times New Roman"/>
-        </w:rPr>
-      </w:pPr>
+        <w:t>Question4</w:t>
+      </w:r>
+    </w:p>
+    <w:p>
+      <w:pPr>
+        <w:rPr>
+          <w:rFonts w:ascii="Times New Roman" w:hAnsi="Times New Roman" w:cs="Times New Roman"/>
+        </w:rPr>
+      </w:pPr>
+      <w:r>
+        <w:rPr>
+          <w:rFonts w:ascii="Times New Roman" w:hAnsi="Times New Roman" w:cs="Times New Roman"/>
+          <w:noProof/>
+        </w:rPr>
+        <w:drawing>
+          <wp:inline distT="0" distB="0" distL="0" distR="0" wp14:anchorId="5251FDF8" wp14:editId="59CD7D1B">
+            <wp:extent cx="5934075" cy="5438775"/>
+            <wp:effectExtent l="0" t="0" r="9525" b="9525"/>
+            <wp:docPr id="7" name="Picture 7"/>
+            <wp:cNvGraphicFramePr>
+              <a:graphicFrameLocks xmlns:a="http://schemas.openxmlformats.org/drawingml/2006/main" noChangeAspect="1"/>
+            </wp:cNvGraphicFramePr>
+            <a:graphic xmlns:a="http://schemas.openxmlformats.org/drawingml/2006/main">
+              <a:graphicData uri="http://schemas.openxmlformats.org/drawingml/2006/picture">
+                <pic:pic xmlns:pic="http://schemas.openxmlformats.org/drawingml/2006/picture">
+                  <pic:nvPicPr>
+                    <pic:cNvPr id="0" name="Picture 2"/>
+                    <pic:cNvPicPr>
+                      <a:picLocks noChangeAspect="1" noChangeArrowheads="1"/>
+                    </pic:cNvPicPr>
+                  </pic:nvPicPr>
+                  <pic:blipFill>
+                    <a:blip r:embed="rId11" cstate="print">
+                      <a:extLst>
+                        <a:ext uri="{28A0092B-C50C-407E-A947-70E740481C1C}">
+                          <a14:useLocalDpi xmlns:a14="http://schemas.microsoft.com/office/drawing/2010/main" val="0"/>
+                        </a:ext>
+                      </a:extLst>
+                    </a:blip>
+                    <a:srcRect/>
+                    <a:stretch>
+                      <a:fillRect/>
+                    </a:stretch>
+                  </pic:blipFill>
+                  <pic:spPr bwMode="auto">
+                    <a:xfrm>
+                      <a:off x="0" y="0"/>
+                      <a:ext cx="5934075" cy="5438775"/>
+                    </a:xfrm>
+                    <a:prstGeom prst="rect">
+                      <a:avLst/>
+                    </a:prstGeom>
+                    <a:noFill/>
+                    <a:ln>
+                      <a:noFill/>
+                    </a:ln>
+                  </pic:spPr>
+                </pic:pic>
+              </a:graphicData>
+            </a:graphic>
+          </wp:inline>
+        </w:drawing>
+      </w:r>
     </w:p>
     <w:sectPr>
       <w:pgSz w:w="12240" w:h="15840"/>
@@ -1758,6 +1872,56 @@
     </w:sectPr>
   </w:body>
 </w:document>
+</file>
+
+<file path=word/endnotes.xml><?xml version="1.0" encoding="utf-8"?>
+<w:endnotes xmlns:wpc="http://schemas.microsoft.com/office/word/2010/wordprocessingCanvas" xmlns:cx="http://schemas.microsoft.com/office/drawing/2014/chartex" xmlns:cx1="http://schemas.microsoft.com/office/drawing/2015/9/8/chartex" xmlns:cx2="http://schemas.microsoft.com/office/drawing/2015/10/21/chartex" xmlns:cx3="http://schemas.microsoft.com/office/drawing/2016/5/9/chartex" xmlns:cx4="http://schemas.microsoft.com/office/drawing/2016/5/10/chartex" xmlns:cx5="http://schemas.microsoft.com/office/drawing/2016/5/11/chartex" xmlns:cx6="http://schemas.microsoft.com/office/drawing/2016/5/12/chartex" xmlns:cx7="http://schemas.microsoft.com/office/drawing/2016/5/13/chartex" xmlns:cx8="http://schemas.microsoft.com/office/drawing/2016/5/14/chartex" xmlns:mc="http://schemas.openxmlformats.org/markup-compatibility/2006" xmlns:aink="http://schemas.microsoft.com/office/drawing/2016/ink" xmlns:am3d="http://schemas.microsoft.com/office/drawing/2017/model3d" xmlns:o="urn:schemas-microsoft-com:office:office" xmlns:r="http://schemas.openxmlformats.org/officeDocument/2006/relationships" xmlns:m="http://schemas.openxmlformats.org/officeDocument/2006/math" xmlns:v="urn:schemas-microsoft-com:vml" xmlns:wp14="http://schemas.microsoft.com/office/word/2010/wordprocessingDrawing" xmlns:wp="http://schemas.openxmlformats.org/drawingml/2006/wordprocessingDrawing" xmlns:w10="urn:schemas-microsoft-com:office:word" xmlns:w="http://schemas.openxmlformats.org/wordprocessingml/2006/main" xmlns:w14="http://schemas.microsoft.com/office/word/2010/wordml" xmlns:w15="http://schemas.microsoft.com/office/word/2012/wordml" xmlns:w16cex="http://schemas.microsoft.com/office/word/2018/wordml/cex" xmlns:w16cid="http://schemas.microsoft.com/office/word/2016/wordml/cid" xmlns:w16="http://schemas.microsoft.com/office/word/2018/wordml" xmlns:w16sdtdh="http://schemas.microsoft.com/office/word/2020/wordml/sdtdatahash" xmlns:w16se="http://schemas.microsoft.com/office/word/2015/wordml/symex" xmlns:wpg="http://schemas.microsoft.com/office/word/2010/wordprocessingGroup" xmlns:wpi="http://schemas.microsoft.com/office/word/2010/wordprocessingInk" xmlns:wne="http://schemas.microsoft.com/office/word/2006/wordml" xmlns:wps="http://schemas.microsoft.com/office/word/2010/wordprocessingShape" mc:Ignorable="w14 w15 w16se w16cid w16 w16cex w16sdtdh wp14">
+  <w:endnote w:type="separator" w:id="-1">
+    <w:p>
+      <w:pPr>
+        <w:spacing w:after="0" w:line="240" w:lineRule="auto"/>
+      </w:pPr>
+      <w:r>
+        <w:separator/>
+      </w:r>
+    </w:p>
+  </w:endnote>
+  <w:endnote w:type="continuationSeparator" w:id="0">
+    <w:p>
+      <w:pPr>
+        <w:spacing w:after="0" w:line="240" w:lineRule="auto"/>
+      </w:pPr>
+      <w:r>
+        <w:continuationSeparator/>
+      </w:r>
+    </w:p>
+  </w:endnote>
+</w:endnotes>
+</file>
+
+<file path=word/footnotes.xml><?xml version="1.0" encoding="utf-8"?>
+<w:footnotes xmlns:wpc="http://schemas.microsoft.com/office/word/2010/wordprocessingCanvas" xmlns:cx="http://schemas.microsoft.com/office/drawing/2014/chartex" xmlns:cx1="http://schemas.microsoft.com/office/drawing/2015/9/8/chartex" xmlns:cx2="http://schemas.microsoft.com/office/drawing/2015/10/21/chartex" xmlns:cx3="http://schemas.microsoft.com/office/drawing/2016/5/9/chartex" xmlns:cx4="http://schemas.microsoft.com/office/drawing/2016/5/10/chartex" xmlns:cx5="http://schemas.microsoft.com/office/drawing/2016/5/11/chartex" xmlns:cx6="http://schemas.microsoft.com/office/drawing/2016/5/12/chartex" xmlns:cx7="http://schemas.microsoft.com/office/drawing/2016/5/13/chartex" xmlns:cx8="http://schemas.microsoft.com/office/drawing/2016/5/14/chartex" xmlns:mc="http://schemas.openxmlformats.org/markup-compatibility/2006" xmlns:aink="http://schemas.microsoft.com/office/drawing/2016/ink" xmlns:am3d="http://schemas.microsoft.com/office/drawing/2017/model3d" xmlns:o="urn:schemas-microsoft-com:office:office" xmlns:r="http://schemas.openxmlformats.org/officeDocument/2006/relationships" xmlns:m="http://schemas.openxmlformats.org/officeDocument/2006/math" xmlns:v="urn:schemas-microsoft-com:vml" xmlns:wp14="http://schemas.microsoft.com/office/word/2010/wordprocessingDrawing" xmlns:wp="http://schemas.openxmlformats.org/drawingml/2006/wordprocessingDrawing" xmlns:w10="urn:schemas-microsoft-com:office:word" xmlns:w="http://schemas.openxmlformats.org/wordprocessingml/2006/main" xmlns:w14="http://schemas.microsoft.com/office/word/2010/wordml" xmlns:w15="http://schemas.microsoft.com/office/word/2012/wordml" xmlns:w16cex="http://schemas.microsoft.com/office/word/2018/wordml/cex" xmlns:w16cid="http://schemas.microsoft.com/office/word/2016/wordml/cid" xmlns:w16="http://schemas.microsoft.com/office/word/2018/wordml" xmlns:w16sdtdh="http://schemas.microsoft.com/office/word/2020/wordml/sdtdatahash" xmlns:w16se="http://schemas.microsoft.com/office/word/2015/wordml/symex" xmlns:wpg="http://schemas.microsoft.com/office/word/2010/wordprocessingGroup" xmlns:wpi="http://schemas.microsoft.com/office/word/2010/wordprocessingInk" xmlns:wne="http://schemas.microsoft.com/office/word/2006/wordml" xmlns:wps="http://schemas.microsoft.com/office/word/2010/wordprocessingShape" mc:Ignorable="w14 w15 w16se w16cid w16 w16cex w16sdtdh wp14">
+  <w:footnote w:type="separator" w:id="-1">
+    <w:p>
+      <w:pPr>
+        <w:spacing w:after="0" w:line="240" w:lineRule="auto"/>
+      </w:pPr>
+      <w:r>
+        <w:separator/>
+      </w:r>
+    </w:p>
+  </w:footnote>
+  <w:footnote w:type="continuationSeparator" w:id="0">
+    <w:p>
+      <w:pPr>
+        <w:spacing w:after="0" w:line="240" w:lineRule="auto"/>
+      </w:pPr>
+      <w:r>
+        <w:continuationSeparator/>
+      </w:r>
+    </w:p>
+  </w:footnote>
+</w:footnotes>
 </file>
 
 <file path=word/styles.xml><?xml version="1.0" encoding="utf-8"?>
@@ -2210,6 +2374,50 @@
     <w:basedOn w:val="DefaultParagraphFont"/>
     <w:rsid w:val="006646EA"/>
   </w:style>
+  <w:style w:type="paragraph" w:styleId="Header">
+    <w:name w:val="header"/>
+    <w:basedOn w:val="Normal"/>
+    <w:link w:val="HeaderChar"/>
+    <w:uiPriority w:val="99"/>
+    <w:unhideWhenUsed/>
+    <w:rsid w:val="00C54C70"/>
+    <w:pPr>
+      <w:tabs>
+        <w:tab w:val="center" w:pos="4680"/>
+        <w:tab w:val="right" w:pos="9360"/>
+      </w:tabs>
+      <w:spacing w:after="0" w:line="240" w:lineRule="auto"/>
+    </w:pPr>
+  </w:style>
+  <w:style w:type="character" w:customStyle="1" w:styleId="HeaderChar">
+    <w:name w:val="Header Char"/>
+    <w:basedOn w:val="DefaultParagraphFont"/>
+    <w:link w:val="Header"/>
+    <w:uiPriority w:val="99"/>
+    <w:rsid w:val="00C54C70"/>
+  </w:style>
+  <w:style w:type="paragraph" w:styleId="Footer">
+    <w:name w:val="footer"/>
+    <w:basedOn w:val="Normal"/>
+    <w:link w:val="FooterChar"/>
+    <w:uiPriority w:val="99"/>
+    <w:unhideWhenUsed/>
+    <w:rsid w:val="00C54C70"/>
+    <w:pPr>
+      <w:tabs>
+        <w:tab w:val="center" w:pos="4680"/>
+        <w:tab w:val="right" w:pos="9360"/>
+      </w:tabs>
+      <w:spacing w:after="0" w:line="240" w:lineRule="auto"/>
+    </w:pPr>
+  </w:style>
+  <w:style w:type="character" w:customStyle="1" w:styleId="FooterChar">
+    <w:name w:val="Footer Char"/>
+    <w:basedOn w:val="DefaultParagraphFont"/>
+    <w:link w:val="Footer"/>
+    <w:uiPriority w:val="99"/>
+    <w:rsid w:val="00C54C70"/>
+  </w:style>
 </w:styles>
 </file>
 

</xml_diff>